<commit_message>
Lecture two progress file updated
</commit_message>
<xml_diff>
--- a/MC_Lectures/MC_Lecture_02_Document.docx
+++ b/MC_Lectures/MC_Lecture_02_Document.docx
@@ -81,37 +81,34 @@
         <w:rPr>
           <w:b/>
         </w:rPr>
-        <w:t>Lecture 02</w:t>
-      </w:r>
-      <w:r>
+        <w:t>Lecture 02:</w:t>
+      </w:r>
+    </w:p>
+    <w:p>
+      <w:pPr>
         <w:rPr>
           <w:b/>
         </w:rPr>
-        <w:t>:</w:t>
-      </w:r>
-    </w:p>
-    <w:p>
-      <w:pPr>
+      </w:pPr>
+      <w:r>
         <w:rPr>
           <w:b/>
         </w:rPr>
-      </w:pPr>
-    </w:p>
-    <w:p>
-      <w:r>
-        <w:t xml:space="preserve">In lecture </w:t>
-      </w:r>
-      <w:r>
-        <w:t>two</w:t>
-      </w:r>
-      <w:r>
-        <w:t xml:space="preserve"> we studied GIT commands. How to </w:t>
-      </w:r>
-      <w:r>
-        <w:t>merge</w:t>
-      </w:r>
-      <w:r>
-        <w:t xml:space="preserve"> a file on GitHub.</w:t>
+        <w:t>Lecture 03 is also covered</w:t>
+      </w:r>
+      <w:bookmarkStart w:id="0" w:name="_GoBack"/>
+      <w:bookmarkEnd w:id="0"/>
+    </w:p>
+    <w:p>
+      <w:pPr>
+        <w:rPr>
+          <w:b/>
+        </w:rPr>
+      </w:pPr>
+    </w:p>
+    <w:p>
+      <w:r>
+        <w:t>In lecture two we studied GIT commands. How to merge a file on GitHub.</w:t>
       </w:r>
     </w:p>
     <w:p/>
@@ -222,7 +219,6 @@
         </w:numPr>
       </w:pPr>
       <w:r>
-        <w:lastRenderedPageBreak/>
         <w:t>Now we will do changes in both files at same time.</w:t>
       </w:r>
     </w:p>
@@ -626,10 +622,511 @@
     </w:p>
     <w:p>
       <w:pPr>
-        <w:pStyle w:val="ListParagraph"/>
-      </w:pPr>
-      <w:bookmarkStart w:id="0" w:name="_GoBack"/>
-      <w:bookmarkEnd w:id="0"/>
+        <w:rPr>
+          <w:b/>
+        </w:rPr>
+      </w:pPr>
+      <w:r>
+        <w:rPr>
+          <w:b/>
+        </w:rPr>
+        <w:lastRenderedPageBreak/>
+        <w:t>Delete a file</w:t>
+      </w:r>
+    </w:p>
+    <w:p>
+      <w:pPr>
+        <w:pStyle w:val="ListParagraph"/>
+        <w:numPr>
+          <w:ilvl w:val="0"/>
+          <w:numId w:val="2"/>
+        </w:numPr>
+      </w:pPr>
+      <w:r>
+        <w:t>First we will add a new txt file in our repository</w:t>
+      </w:r>
+    </w:p>
+    <w:p>
+      <w:pPr>
+        <w:pStyle w:val="ListParagraph"/>
+      </w:pPr>
+      <w:r>
+        <w:rPr>
+          <w:noProof/>
+        </w:rPr>
+        <w:drawing>
+          <wp:inline distT="0" distB="0" distL="0" distR="0" wp14:anchorId="50C16C8C" wp14:editId="3D7EB35D">
+            <wp:extent cx="5943600" cy="3341370"/>
+            <wp:effectExtent l="0" t="0" r="0" b="0"/>
+            <wp:docPr id="10" name="Picture 10"/>
+            <wp:cNvGraphicFramePr>
+              <a:graphicFrameLocks xmlns:a="http://schemas.openxmlformats.org/drawingml/2006/main" noChangeAspect="1"/>
+            </wp:cNvGraphicFramePr>
+            <a:graphic xmlns:a="http://schemas.openxmlformats.org/drawingml/2006/main">
+              <a:graphicData uri="http://schemas.openxmlformats.org/drawingml/2006/picture">
+                <pic:pic xmlns:pic="http://schemas.openxmlformats.org/drawingml/2006/picture">
+                  <pic:nvPicPr>
+                    <pic:cNvPr id="1" name=""/>
+                    <pic:cNvPicPr/>
+                  </pic:nvPicPr>
+                  <pic:blipFill>
+                    <a:blip r:embed="rId14"/>
+                    <a:stretch>
+                      <a:fillRect/>
+                    </a:stretch>
+                  </pic:blipFill>
+                  <pic:spPr>
+                    <a:xfrm>
+                      <a:off x="0" y="0"/>
+                      <a:ext cx="5943600" cy="3341370"/>
+                    </a:xfrm>
+                    <a:prstGeom prst="rect">
+                      <a:avLst/>
+                    </a:prstGeom>
+                  </pic:spPr>
+                </pic:pic>
+              </a:graphicData>
+            </a:graphic>
+          </wp:inline>
+        </w:drawing>
+      </w:r>
+    </w:p>
+    <w:p>
+      <w:pPr>
+        <w:ind w:left="720"/>
+      </w:pPr>
+      <w:r>
+        <w:tab/>
+      </w:r>
+      <w:r>
+        <w:rPr>
+          <w:noProof/>
+        </w:rPr>
+        <w:drawing>
+          <wp:inline distT="0" distB="0" distL="0" distR="0" wp14:anchorId="30E45A0C" wp14:editId="5D85364C">
+            <wp:extent cx="5943600" cy="3341370"/>
+            <wp:effectExtent l="0" t="0" r="0" b="0"/>
+            <wp:docPr id="11" name="Picture 11"/>
+            <wp:cNvGraphicFramePr>
+              <a:graphicFrameLocks xmlns:a="http://schemas.openxmlformats.org/drawingml/2006/main" noChangeAspect="1"/>
+            </wp:cNvGraphicFramePr>
+            <a:graphic xmlns:a="http://schemas.openxmlformats.org/drawingml/2006/main">
+              <a:graphicData uri="http://schemas.openxmlformats.org/drawingml/2006/picture">
+                <pic:pic xmlns:pic="http://schemas.openxmlformats.org/drawingml/2006/picture">
+                  <pic:nvPicPr>
+                    <pic:cNvPr id="1" name=""/>
+                    <pic:cNvPicPr/>
+                  </pic:nvPicPr>
+                  <pic:blipFill>
+                    <a:blip r:embed="rId15"/>
+                    <a:stretch>
+                      <a:fillRect/>
+                    </a:stretch>
+                  </pic:blipFill>
+                  <pic:spPr>
+                    <a:xfrm>
+                      <a:off x="0" y="0"/>
+                      <a:ext cx="5943600" cy="3341370"/>
+                    </a:xfrm>
+                    <a:prstGeom prst="rect">
+                      <a:avLst/>
+                    </a:prstGeom>
+                  </pic:spPr>
+                </pic:pic>
+              </a:graphicData>
+            </a:graphic>
+          </wp:inline>
+        </w:drawing>
+      </w:r>
+    </w:p>
+    <w:p>
+      <w:pPr>
+        <w:ind w:left="720"/>
+      </w:pPr>
+    </w:p>
+    <w:p>
+      <w:pPr>
+        <w:pStyle w:val="ListParagraph"/>
+        <w:numPr>
+          <w:ilvl w:val="0"/>
+          <w:numId w:val="2"/>
+        </w:numPr>
+      </w:pPr>
+      <w:r>
+        <w:t>Now, we will use delete command from GIT CMD</w:t>
+      </w:r>
+    </w:p>
+    <w:p>
+      <w:pPr>
+        <w:pStyle w:val="ListParagraph"/>
+      </w:pPr>
+    </w:p>
+    <w:p>
+      <w:pPr>
+        <w:pStyle w:val="ListParagraph"/>
+      </w:pPr>
+      <w:r>
+        <w:rPr>
+          <w:noProof/>
+        </w:rPr>
+        <w:lastRenderedPageBreak/>
+        <w:drawing>
+          <wp:inline distT="0" distB="0" distL="0" distR="0" wp14:anchorId="1E0BE62D" wp14:editId="77F0A284">
+            <wp:extent cx="5943600" cy="3341370"/>
+            <wp:effectExtent l="0" t="0" r="0" b="0"/>
+            <wp:docPr id="12" name="Picture 12"/>
+            <wp:cNvGraphicFramePr>
+              <a:graphicFrameLocks xmlns:a="http://schemas.openxmlformats.org/drawingml/2006/main" noChangeAspect="1"/>
+            </wp:cNvGraphicFramePr>
+            <a:graphic xmlns:a="http://schemas.openxmlformats.org/drawingml/2006/main">
+              <a:graphicData uri="http://schemas.openxmlformats.org/drawingml/2006/picture">
+                <pic:pic xmlns:pic="http://schemas.openxmlformats.org/drawingml/2006/picture">
+                  <pic:nvPicPr>
+                    <pic:cNvPr id="1" name=""/>
+                    <pic:cNvPicPr/>
+                  </pic:nvPicPr>
+                  <pic:blipFill>
+                    <a:blip r:embed="rId16"/>
+                    <a:stretch>
+                      <a:fillRect/>
+                    </a:stretch>
+                  </pic:blipFill>
+                  <pic:spPr>
+                    <a:xfrm>
+                      <a:off x="0" y="0"/>
+                      <a:ext cx="5943600" cy="3341370"/>
+                    </a:xfrm>
+                    <a:prstGeom prst="rect">
+                      <a:avLst/>
+                    </a:prstGeom>
+                  </pic:spPr>
+                </pic:pic>
+              </a:graphicData>
+            </a:graphic>
+          </wp:inline>
+        </w:drawing>
+      </w:r>
+    </w:p>
+    <w:p>
+      <w:pPr>
+        <w:pStyle w:val="ListParagraph"/>
+      </w:pPr>
+    </w:p>
+    <w:p>
+      <w:pPr>
+        <w:pStyle w:val="ListParagraph"/>
+        <w:numPr>
+          <w:ilvl w:val="0"/>
+          <w:numId w:val="2"/>
+        </w:numPr>
+      </w:pPr>
+      <w:r>
+        <w:t>We will check our log with GIT command</w:t>
+      </w:r>
+    </w:p>
+    <w:p>
+      <w:pPr>
+        <w:pStyle w:val="ListParagraph"/>
+      </w:pPr>
+      <w:r>
+        <w:rPr>
+          <w:noProof/>
+        </w:rPr>
+        <w:drawing>
+          <wp:inline distT="0" distB="0" distL="0" distR="0" wp14:anchorId="509EEC64" wp14:editId="44DB25BD">
+            <wp:extent cx="5943600" cy="3341370"/>
+            <wp:effectExtent l="0" t="0" r="0" b="0"/>
+            <wp:docPr id="13" name="Picture 13"/>
+            <wp:cNvGraphicFramePr>
+              <a:graphicFrameLocks xmlns:a="http://schemas.openxmlformats.org/drawingml/2006/main" noChangeAspect="1"/>
+            </wp:cNvGraphicFramePr>
+            <a:graphic xmlns:a="http://schemas.openxmlformats.org/drawingml/2006/main">
+              <a:graphicData uri="http://schemas.openxmlformats.org/drawingml/2006/picture">
+                <pic:pic xmlns:pic="http://schemas.openxmlformats.org/drawingml/2006/picture">
+                  <pic:nvPicPr>
+                    <pic:cNvPr id="1" name=""/>
+                    <pic:cNvPicPr/>
+                  </pic:nvPicPr>
+                  <pic:blipFill>
+                    <a:blip r:embed="rId17"/>
+                    <a:stretch>
+                      <a:fillRect/>
+                    </a:stretch>
+                  </pic:blipFill>
+                  <pic:spPr>
+                    <a:xfrm>
+                      <a:off x="0" y="0"/>
+                      <a:ext cx="5943600" cy="3341370"/>
+                    </a:xfrm>
+                    <a:prstGeom prst="rect">
+                      <a:avLst/>
+                    </a:prstGeom>
+                  </pic:spPr>
+                </pic:pic>
+              </a:graphicData>
+            </a:graphic>
+          </wp:inline>
+        </w:drawing>
+      </w:r>
+    </w:p>
+    <w:p/>
+    <w:p>
+      <w:pPr>
+        <w:rPr>
+          <w:b/>
+        </w:rPr>
+      </w:pPr>
+      <w:r>
+        <w:rPr>
+          <w:b/>
+        </w:rPr>
+        <w:t>Branch GIT Command</w:t>
+      </w:r>
+    </w:p>
+    <w:p>
+      <w:pPr>
+        <w:rPr>
+          <w:b/>
+        </w:rPr>
+      </w:pPr>
+    </w:p>
+    <w:p>
+      <w:pPr>
+        <w:pStyle w:val="ListParagraph"/>
+        <w:numPr>
+          <w:ilvl w:val="0"/>
+          <w:numId w:val="4"/>
+        </w:numPr>
+      </w:pPr>
+      <w:r>
+        <w:t>First, we will switch our branch and make some changes in file.</w:t>
+      </w:r>
+    </w:p>
+    <w:p>
+      <w:pPr>
+        <w:pStyle w:val="ListParagraph"/>
+      </w:pPr>
+      <w:r>
+        <w:rPr>
+          <w:noProof/>
+        </w:rPr>
+        <w:lastRenderedPageBreak/>
+        <w:drawing>
+          <wp:inline distT="0" distB="0" distL="0" distR="0" wp14:anchorId="622A0B98" wp14:editId="2098CCCD">
+            <wp:extent cx="5943600" cy="3341370"/>
+            <wp:effectExtent l="0" t="0" r="0" b="0"/>
+            <wp:docPr id="14" name="Picture 14"/>
+            <wp:cNvGraphicFramePr>
+              <a:graphicFrameLocks xmlns:a="http://schemas.openxmlformats.org/drawingml/2006/main" noChangeAspect="1"/>
+            </wp:cNvGraphicFramePr>
+            <a:graphic xmlns:a="http://schemas.openxmlformats.org/drawingml/2006/main">
+              <a:graphicData uri="http://schemas.openxmlformats.org/drawingml/2006/picture">
+                <pic:pic xmlns:pic="http://schemas.openxmlformats.org/drawingml/2006/picture">
+                  <pic:nvPicPr>
+                    <pic:cNvPr id="1" name=""/>
+                    <pic:cNvPicPr/>
+                  </pic:nvPicPr>
+                  <pic:blipFill>
+                    <a:blip r:embed="rId18"/>
+                    <a:stretch>
+                      <a:fillRect/>
+                    </a:stretch>
+                  </pic:blipFill>
+                  <pic:spPr>
+                    <a:xfrm>
+                      <a:off x="0" y="0"/>
+                      <a:ext cx="5943600" cy="3341370"/>
+                    </a:xfrm>
+                    <a:prstGeom prst="rect">
+                      <a:avLst/>
+                    </a:prstGeom>
+                  </pic:spPr>
+                </pic:pic>
+              </a:graphicData>
+            </a:graphic>
+          </wp:inline>
+        </w:drawing>
+      </w:r>
+    </w:p>
+    <w:p>
+      <w:pPr>
+        <w:pStyle w:val="ListParagraph"/>
+        <w:numPr>
+          <w:ilvl w:val="0"/>
+          <w:numId w:val="4"/>
+        </w:numPr>
+      </w:pPr>
+      <w:r>
+        <w:t>Now, we will switch branch again.</w:t>
+      </w:r>
+    </w:p>
+    <w:p>
+      <w:pPr>
+        <w:pStyle w:val="ListParagraph"/>
+      </w:pPr>
+      <w:r>
+        <w:rPr>
+          <w:noProof/>
+        </w:rPr>
+        <w:drawing>
+          <wp:inline distT="0" distB="0" distL="0" distR="0" wp14:anchorId="4BF9B127" wp14:editId="4F77DDC0">
+            <wp:extent cx="5943600" cy="3341370"/>
+            <wp:effectExtent l="0" t="0" r="0" b="0"/>
+            <wp:docPr id="15" name="Picture 15"/>
+            <wp:cNvGraphicFramePr>
+              <a:graphicFrameLocks xmlns:a="http://schemas.openxmlformats.org/drawingml/2006/main" noChangeAspect="1"/>
+            </wp:cNvGraphicFramePr>
+            <a:graphic xmlns:a="http://schemas.openxmlformats.org/drawingml/2006/main">
+              <a:graphicData uri="http://schemas.openxmlformats.org/drawingml/2006/picture">
+                <pic:pic xmlns:pic="http://schemas.openxmlformats.org/drawingml/2006/picture">
+                  <pic:nvPicPr>
+                    <pic:cNvPr id="1" name=""/>
+                    <pic:cNvPicPr/>
+                  </pic:nvPicPr>
+                  <pic:blipFill>
+                    <a:blip r:embed="rId19"/>
+                    <a:stretch>
+                      <a:fillRect/>
+                    </a:stretch>
+                  </pic:blipFill>
+                  <pic:spPr>
+                    <a:xfrm>
+                      <a:off x="0" y="0"/>
+                      <a:ext cx="5943600" cy="3341370"/>
+                    </a:xfrm>
+                    <a:prstGeom prst="rect">
+                      <a:avLst/>
+                    </a:prstGeom>
+                  </pic:spPr>
+                </pic:pic>
+              </a:graphicData>
+            </a:graphic>
+          </wp:inline>
+        </w:drawing>
+      </w:r>
+    </w:p>
+    <w:p>
+      <w:pPr>
+        <w:pStyle w:val="ListParagraph"/>
+        <w:numPr>
+          <w:ilvl w:val="0"/>
+          <w:numId w:val="4"/>
+        </w:numPr>
+      </w:pPr>
+      <w:r>
+        <w:t>Now, we will merge.</w:t>
+      </w:r>
+    </w:p>
+    <w:p>
+      <w:pPr>
+        <w:pStyle w:val="ListParagraph"/>
+      </w:pPr>
+      <w:r>
+        <w:rPr>
+          <w:noProof/>
+        </w:rPr>
+        <w:lastRenderedPageBreak/>
+        <w:drawing>
+          <wp:inline distT="0" distB="0" distL="0" distR="0" wp14:anchorId="48E37015" wp14:editId="5164B813">
+            <wp:extent cx="5943600" cy="3341370"/>
+            <wp:effectExtent l="0" t="0" r="0" b="0"/>
+            <wp:docPr id="16" name="Picture 16"/>
+            <wp:cNvGraphicFramePr>
+              <a:graphicFrameLocks xmlns:a="http://schemas.openxmlformats.org/drawingml/2006/main" noChangeAspect="1"/>
+            </wp:cNvGraphicFramePr>
+            <a:graphic xmlns:a="http://schemas.openxmlformats.org/drawingml/2006/main">
+              <a:graphicData uri="http://schemas.openxmlformats.org/drawingml/2006/picture">
+                <pic:pic xmlns:pic="http://schemas.openxmlformats.org/drawingml/2006/picture">
+                  <pic:nvPicPr>
+                    <pic:cNvPr id="1" name=""/>
+                    <pic:cNvPicPr/>
+                  </pic:nvPicPr>
+                  <pic:blipFill>
+                    <a:blip r:embed="rId20"/>
+                    <a:stretch>
+                      <a:fillRect/>
+                    </a:stretch>
+                  </pic:blipFill>
+                  <pic:spPr>
+                    <a:xfrm>
+                      <a:off x="0" y="0"/>
+                      <a:ext cx="5943600" cy="3341370"/>
+                    </a:xfrm>
+                    <a:prstGeom prst="rect">
+                      <a:avLst/>
+                    </a:prstGeom>
+                  </pic:spPr>
+                </pic:pic>
+              </a:graphicData>
+            </a:graphic>
+          </wp:inline>
+        </w:drawing>
+      </w:r>
+    </w:p>
+    <w:p>
+      <w:pPr>
+        <w:pStyle w:val="ListParagraph"/>
+        <w:numPr>
+          <w:ilvl w:val="0"/>
+          <w:numId w:val="4"/>
+        </w:numPr>
+      </w:pPr>
+      <w:r>
+        <w:t xml:space="preserve">Now, I will </w:t>
+      </w:r>
+      <w:r>
+        <w:t>delete</w:t>
+      </w:r>
+    </w:p>
+    <w:p>
+      <w:pPr>
+        <w:pStyle w:val="ListParagraph"/>
+      </w:pPr>
+      <w:r>
+        <w:rPr>
+          <w:noProof/>
+        </w:rPr>
+        <w:drawing>
+          <wp:inline distT="0" distB="0" distL="0" distR="0" wp14:anchorId="3D521E15" wp14:editId="12B42756">
+            <wp:extent cx="5943600" cy="3341370"/>
+            <wp:effectExtent l="0" t="0" r="0" b="0"/>
+            <wp:docPr id="17" name="Picture 17"/>
+            <wp:cNvGraphicFramePr>
+              <a:graphicFrameLocks xmlns:a="http://schemas.openxmlformats.org/drawingml/2006/main" noChangeAspect="1"/>
+            </wp:cNvGraphicFramePr>
+            <a:graphic xmlns:a="http://schemas.openxmlformats.org/drawingml/2006/main">
+              <a:graphicData uri="http://schemas.openxmlformats.org/drawingml/2006/picture">
+                <pic:pic xmlns:pic="http://schemas.openxmlformats.org/drawingml/2006/picture">
+                  <pic:nvPicPr>
+                    <pic:cNvPr id="1" name=""/>
+                    <pic:cNvPicPr/>
+                  </pic:nvPicPr>
+                  <pic:blipFill>
+                    <a:blip r:embed="rId21"/>
+                    <a:stretch>
+                      <a:fillRect/>
+                    </a:stretch>
+                  </pic:blipFill>
+                  <pic:spPr>
+                    <a:xfrm>
+                      <a:off x="0" y="0"/>
+                      <a:ext cx="5943600" cy="3341370"/>
+                    </a:xfrm>
+                    <a:prstGeom prst="rect">
+                      <a:avLst/>
+                    </a:prstGeom>
+                  </pic:spPr>
+                </pic:pic>
+              </a:graphicData>
+            </a:graphic>
+          </wp:inline>
+        </w:drawing>
+      </w:r>
+    </w:p>
+    <w:p>
+      <w:pPr>
+        <w:pStyle w:val="ListParagraph"/>
+      </w:pPr>
     </w:p>
     <w:sectPr>
       <w:pgSz w:w="12240" w:h="15840"/>
@@ -732,8 +1229,284 @@
       </w:pPr>
     </w:lvl>
   </w:abstractNum>
+  <w:abstractNum w:abstractNumId="1" w15:restartNumberingAfterBreak="0">
+    <w:nsid w:val="4FBB06E4"/>
+    <w:multiLevelType w:val="hybridMultilevel"/>
+    <w:tmpl w:val="2E746F54"/>
+    <w:lvl w:ilvl="0" w:tplc="0409000F">
+      <w:start w:val="1"/>
+      <w:numFmt w:val="decimal"/>
+      <w:lvlText w:val="%1."/>
+      <w:lvlJc w:val="left"/>
+      <w:pPr>
+        <w:ind w:left="720" w:hanging="360"/>
+      </w:pPr>
+      <w:rPr>
+        <w:rFonts w:hint="default"/>
+      </w:rPr>
+    </w:lvl>
+    <w:lvl w:ilvl="1" w:tplc="04090019" w:tentative="1">
+      <w:start w:val="1"/>
+      <w:numFmt w:val="lowerLetter"/>
+      <w:lvlText w:val="%2."/>
+      <w:lvlJc w:val="left"/>
+      <w:pPr>
+        <w:ind w:left="1440" w:hanging="360"/>
+      </w:pPr>
+    </w:lvl>
+    <w:lvl w:ilvl="2" w:tplc="0409001B" w:tentative="1">
+      <w:start w:val="1"/>
+      <w:numFmt w:val="lowerRoman"/>
+      <w:lvlText w:val="%3."/>
+      <w:lvlJc w:val="right"/>
+      <w:pPr>
+        <w:ind w:left="2160" w:hanging="180"/>
+      </w:pPr>
+    </w:lvl>
+    <w:lvl w:ilvl="3" w:tplc="0409000F" w:tentative="1">
+      <w:start w:val="1"/>
+      <w:numFmt w:val="decimal"/>
+      <w:lvlText w:val="%4."/>
+      <w:lvlJc w:val="left"/>
+      <w:pPr>
+        <w:ind w:left="2880" w:hanging="360"/>
+      </w:pPr>
+    </w:lvl>
+    <w:lvl w:ilvl="4" w:tplc="04090019" w:tentative="1">
+      <w:start w:val="1"/>
+      <w:numFmt w:val="lowerLetter"/>
+      <w:lvlText w:val="%5."/>
+      <w:lvlJc w:val="left"/>
+      <w:pPr>
+        <w:ind w:left="3600" w:hanging="360"/>
+      </w:pPr>
+    </w:lvl>
+    <w:lvl w:ilvl="5" w:tplc="0409001B" w:tentative="1">
+      <w:start w:val="1"/>
+      <w:numFmt w:val="lowerRoman"/>
+      <w:lvlText w:val="%6."/>
+      <w:lvlJc w:val="right"/>
+      <w:pPr>
+        <w:ind w:left="4320" w:hanging="180"/>
+      </w:pPr>
+    </w:lvl>
+    <w:lvl w:ilvl="6" w:tplc="0409000F" w:tentative="1">
+      <w:start w:val="1"/>
+      <w:numFmt w:val="decimal"/>
+      <w:lvlText w:val="%7."/>
+      <w:lvlJc w:val="left"/>
+      <w:pPr>
+        <w:ind w:left="5040" w:hanging="360"/>
+      </w:pPr>
+    </w:lvl>
+    <w:lvl w:ilvl="7" w:tplc="04090019" w:tentative="1">
+      <w:start w:val="1"/>
+      <w:numFmt w:val="lowerLetter"/>
+      <w:lvlText w:val="%8."/>
+      <w:lvlJc w:val="left"/>
+      <w:pPr>
+        <w:ind w:left="5760" w:hanging="360"/>
+      </w:pPr>
+    </w:lvl>
+    <w:lvl w:ilvl="8" w:tplc="0409001B" w:tentative="1">
+      <w:start w:val="1"/>
+      <w:numFmt w:val="lowerRoman"/>
+      <w:lvlText w:val="%9."/>
+      <w:lvlJc w:val="right"/>
+      <w:pPr>
+        <w:ind w:left="6480" w:hanging="180"/>
+      </w:pPr>
+    </w:lvl>
+  </w:abstractNum>
+  <w:abstractNum w:abstractNumId="2" w15:restartNumberingAfterBreak="0">
+    <w:nsid w:val="5EAB0C17"/>
+    <w:multiLevelType w:val="hybridMultilevel"/>
+    <w:tmpl w:val="169A955C"/>
+    <w:lvl w:ilvl="0" w:tplc="0409000F">
+      <w:start w:val="1"/>
+      <w:numFmt w:val="decimal"/>
+      <w:lvlText w:val="%1."/>
+      <w:lvlJc w:val="left"/>
+      <w:pPr>
+        <w:ind w:left="720" w:hanging="360"/>
+      </w:pPr>
+      <w:rPr>
+        <w:rFonts w:hint="default"/>
+      </w:rPr>
+    </w:lvl>
+    <w:lvl w:ilvl="1" w:tplc="04090019" w:tentative="1">
+      <w:start w:val="1"/>
+      <w:numFmt w:val="lowerLetter"/>
+      <w:lvlText w:val="%2."/>
+      <w:lvlJc w:val="left"/>
+      <w:pPr>
+        <w:ind w:left="1440" w:hanging="360"/>
+      </w:pPr>
+    </w:lvl>
+    <w:lvl w:ilvl="2" w:tplc="0409001B" w:tentative="1">
+      <w:start w:val="1"/>
+      <w:numFmt w:val="lowerRoman"/>
+      <w:lvlText w:val="%3."/>
+      <w:lvlJc w:val="right"/>
+      <w:pPr>
+        <w:ind w:left="2160" w:hanging="180"/>
+      </w:pPr>
+    </w:lvl>
+    <w:lvl w:ilvl="3" w:tplc="0409000F" w:tentative="1">
+      <w:start w:val="1"/>
+      <w:numFmt w:val="decimal"/>
+      <w:lvlText w:val="%4."/>
+      <w:lvlJc w:val="left"/>
+      <w:pPr>
+        <w:ind w:left="2880" w:hanging="360"/>
+      </w:pPr>
+    </w:lvl>
+    <w:lvl w:ilvl="4" w:tplc="04090019" w:tentative="1">
+      <w:start w:val="1"/>
+      <w:numFmt w:val="lowerLetter"/>
+      <w:lvlText w:val="%5."/>
+      <w:lvlJc w:val="left"/>
+      <w:pPr>
+        <w:ind w:left="3600" w:hanging="360"/>
+      </w:pPr>
+    </w:lvl>
+    <w:lvl w:ilvl="5" w:tplc="0409001B" w:tentative="1">
+      <w:start w:val="1"/>
+      <w:numFmt w:val="lowerRoman"/>
+      <w:lvlText w:val="%6."/>
+      <w:lvlJc w:val="right"/>
+      <w:pPr>
+        <w:ind w:left="4320" w:hanging="180"/>
+      </w:pPr>
+    </w:lvl>
+    <w:lvl w:ilvl="6" w:tplc="0409000F" w:tentative="1">
+      <w:start w:val="1"/>
+      <w:numFmt w:val="decimal"/>
+      <w:lvlText w:val="%7."/>
+      <w:lvlJc w:val="left"/>
+      <w:pPr>
+        <w:ind w:left="5040" w:hanging="360"/>
+      </w:pPr>
+    </w:lvl>
+    <w:lvl w:ilvl="7" w:tplc="04090019" w:tentative="1">
+      <w:start w:val="1"/>
+      <w:numFmt w:val="lowerLetter"/>
+      <w:lvlText w:val="%8."/>
+      <w:lvlJc w:val="left"/>
+      <w:pPr>
+        <w:ind w:left="5760" w:hanging="360"/>
+      </w:pPr>
+    </w:lvl>
+    <w:lvl w:ilvl="8" w:tplc="0409001B" w:tentative="1">
+      <w:start w:val="1"/>
+      <w:numFmt w:val="lowerRoman"/>
+      <w:lvlText w:val="%9."/>
+      <w:lvlJc w:val="right"/>
+      <w:pPr>
+        <w:ind w:left="6480" w:hanging="180"/>
+      </w:pPr>
+    </w:lvl>
+  </w:abstractNum>
+  <w:abstractNum w:abstractNumId="3" w15:restartNumberingAfterBreak="0">
+    <w:nsid w:val="62F64602"/>
+    <w:multiLevelType w:val="hybridMultilevel"/>
+    <w:tmpl w:val="C38C42EE"/>
+    <w:lvl w:ilvl="0" w:tplc="0409000F">
+      <w:start w:val="1"/>
+      <w:numFmt w:val="decimal"/>
+      <w:lvlText w:val="%1."/>
+      <w:lvlJc w:val="left"/>
+      <w:pPr>
+        <w:ind w:left="720" w:hanging="360"/>
+      </w:pPr>
+      <w:rPr>
+        <w:rFonts w:hint="default"/>
+      </w:rPr>
+    </w:lvl>
+    <w:lvl w:ilvl="1" w:tplc="04090019" w:tentative="1">
+      <w:start w:val="1"/>
+      <w:numFmt w:val="lowerLetter"/>
+      <w:lvlText w:val="%2."/>
+      <w:lvlJc w:val="left"/>
+      <w:pPr>
+        <w:ind w:left="1440" w:hanging="360"/>
+      </w:pPr>
+    </w:lvl>
+    <w:lvl w:ilvl="2" w:tplc="0409001B" w:tentative="1">
+      <w:start w:val="1"/>
+      <w:numFmt w:val="lowerRoman"/>
+      <w:lvlText w:val="%3."/>
+      <w:lvlJc w:val="right"/>
+      <w:pPr>
+        <w:ind w:left="2160" w:hanging="180"/>
+      </w:pPr>
+    </w:lvl>
+    <w:lvl w:ilvl="3" w:tplc="0409000F" w:tentative="1">
+      <w:start w:val="1"/>
+      <w:numFmt w:val="decimal"/>
+      <w:lvlText w:val="%4."/>
+      <w:lvlJc w:val="left"/>
+      <w:pPr>
+        <w:ind w:left="2880" w:hanging="360"/>
+      </w:pPr>
+    </w:lvl>
+    <w:lvl w:ilvl="4" w:tplc="04090019" w:tentative="1">
+      <w:start w:val="1"/>
+      <w:numFmt w:val="lowerLetter"/>
+      <w:lvlText w:val="%5."/>
+      <w:lvlJc w:val="left"/>
+      <w:pPr>
+        <w:ind w:left="3600" w:hanging="360"/>
+      </w:pPr>
+    </w:lvl>
+    <w:lvl w:ilvl="5" w:tplc="0409001B" w:tentative="1">
+      <w:start w:val="1"/>
+      <w:numFmt w:val="lowerRoman"/>
+      <w:lvlText w:val="%6."/>
+      <w:lvlJc w:val="right"/>
+      <w:pPr>
+        <w:ind w:left="4320" w:hanging="180"/>
+      </w:pPr>
+    </w:lvl>
+    <w:lvl w:ilvl="6" w:tplc="0409000F" w:tentative="1">
+      <w:start w:val="1"/>
+      <w:numFmt w:val="decimal"/>
+      <w:lvlText w:val="%7."/>
+      <w:lvlJc w:val="left"/>
+      <w:pPr>
+        <w:ind w:left="5040" w:hanging="360"/>
+      </w:pPr>
+    </w:lvl>
+    <w:lvl w:ilvl="7" w:tplc="04090019" w:tentative="1">
+      <w:start w:val="1"/>
+      <w:numFmt w:val="lowerLetter"/>
+      <w:lvlText w:val="%8."/>
+      <w:lvlJc w:val="left"/>
+      <w:pPr>
+        <w:ind w:left="5760" w:hanging="360"/>
+      </w:pPr>
+    </w:lvl>
+    <w:lvl w:ilvl="8" w:tplc="0409001B" w:tentative="1">
+      <w:start w:val="1"/>
+      <w:numFmt w:val="lowerRoman"/>
+      <w:lvlText w:val="%9."/>
+      <w:lvlJc w:val="right"/>
+      <w:pPr>
+        <w:ind w:left="6480" w:hanging="180"/>
+      </w:pPr>
+    </w:lvl>
+  </w:abstractNum>
   <w:num w:numId="1">
     <w:abstractNumId w:val="0"/>
+  </w:num>
+  <w:num w:numId="2">
+    <w:abstractNumId w:val="1"/>
+  </w:num>
+  <w:num w:numId="3">
+    <w:abstractNumId w:val="3"/>
+  </w:num>
+  <w:num w:numId="4">
+    <w:abstractNumId w:val="2"/>
   </w:num>
 </w:numbering>
 </file>

</xml_diff>